<commit_message>
Analaysis of outcome spending
</commit_message>
<xml_diff>
--- a/analysis/Analysis design_NR_v1.docx
+++ b/analysis/Analysis design_NR_v1.docx
@@ -782,7 +782,20 @@
               <w:rPr>
                 <w:highlight w:val="yellow"/>
               </w:rPr>
-              <w:t xml:space="preserve">These calculate the spend for each financial year. The financial year is July-June. </w:t>
+              <w:t xml:space="preserve">These calculate the spend for each financial year. The financial year is </w:t>
+            </w:r>
+            <w:r>
+              <w:rPr>
+                <w:color w:val="FF0000"/>
+                <w:highlight w:val="yellow"/>
+              </w:rPr>
+              <w:t>July-June</w:t>
+            </w:r>
+            <w:r>
+              <w:rPr>
+                <w:highlight w:val="yellow"/>
+              </w:rPr>
+              <w:t xml:space="preserve">. </w:t>
             </w:r>
             <w:proofErr w:type="gramStart"/>
             <w:r>
@@ -1006,17 +1019,34 @@
             <w:tcW w:w="2397" w:type="dxa"/>
           </w:tcPr>
           <w:p>
+            <w:pPr>
+              <w:rPr>
+                <w:highlight w:val="green"/>
+              </w:rPr>
+            </w:pPr>
             <w:proofErr w:type="spellStart"/>
             <w:r>
+              <w:rPr>
+                <w:highlight w:val="green"/>
+              </w:rPr>
               <w:t>Spend</w:t>
             </w:r>
             <w:r>
+              <w:rPr>
+                <w:highlight w:val="green"/>
+              </w:rPr>
               <w:t>prop</w:t>
             </w:r>
             <w:r>
+              <w:rPr>
+                <w:highlight w:val="green"/>
+              </w:rPr>
               <w:t>_Distlevel</w:t>
             </w:r>
             <w:r>
+              <w:rPr>
+                <w:highlight w:val="green"/>
+              </w:rPr>
               <w:t>_all</w:t>
             </w:r>
             <w:proofErr w:type="spellEnd"/>
@@ -1323,8 +1353,16 @@
             <w:tcW w:w="2397" w:type="dxa"/>
           </w:tcPr>
           <w:p>
+            <w:pPr>
+              <w:rPr>
+                <w:highlight w:val="green"/>
+              </w:rPr>
+            </w:pPr>
             <w:proofErr w:type="spellStart"/>
             <w:r>
+              <w:rPr>
+                <w:highlight w:val="green"/>
+              </w:rPr>
               <w:t>Spendprop_RHC_all</w:t>
             </w:r>
             <w:proofErr w:type="spellEnd"/>
@@ -1455,10 +1493,21 @@
             <w:tcW w:w="2397" w:type="dxa"/>
           </w:tcPr>
           <w:p>
-            <w:r>
+            <w:pPr>
+              <w:rPr>
+                <w:highlight w:val="green"/>
+              </w:rPr>
+            </w:pPr>
+            <w:r>
+              <w:rPr>
+                <w:highlight w:val="green"/>
+              </w:rPr>
               <w:t>Spend_</w:t>
             </w:r>
             <w:r>
+              <w:rPr>
+                <w:highlight w:val="green"/>
+              </w:rPr>
               <w:t>RHC_3Ys_all</w:t>
             </w:r>
           </w:p>
@@ -1513,7 +1562,15 @@
             <w:tcW w:w="2397" w:type="dxa"/>
           </w:tcPr>
           <w:p>
-            <w:r>
+            <w:pPr>
+              <w:rPr>
+                <w:highlight w:val="green"/>
+              </w:rPr>
+            </w:pPr>
+            <w:r>
+              <w:rPr>
+                <w:highlight w:val="green"/>
+              </w:rPr>
               <w:t>Spend_RHC_3Ys_ERPspec</w:t>
             </w:r>
           </w:p>
@@ -1614,7 +1671,15 @@
             <w:tcW w:w="2397" w:type="dxa"/>
           </w:tcPr>
           <w:p>
-            <w:r>
+            <w:pPr>
+              <w:rPr>
+                <w:highlight w:val="green"/>
+              </w:rPr>
+            </w:pPr>
+            <w:r>
+              <w:rPr>
+                <w:highlight w:val="green"/>
+              </w:rPr>
               <w:t>Spend_RHC_3Ys_ERPrel</w:t>
             </w:r>
           </w:p>
@@ -1842,9 +1907,15 @@
           </w:tcPr>
           <w:p>
             <w:r>
+              <w:rPr>
+                <w:highlight w:val="green"/>
+              </w:rPr>
               <w:t>Spend_RHC_3Ys_ERPspec</w:t>
             </w:r>
             <w:r>
+              <w:rPr>
+                <w:highlight w:val="green"/>
+              </w:rPr>
               <w:t>_O1</w:t>
             </w:r>
           </w:p>
@@ -1909,9 +1980,15 @@
           </w:tcPr>
           <w:p>
             <w:r>
+              <w:rPr>
+                <w:highlight w:val="green"/>
+              </w:rPr>
               <w:t>Spend_RHC_3Ys_ERPspec</w:t>
             </w:r>
             <w:r>
+              <w:rPr>
+                <w:highlight w:val="green"/>
+              </w:rPr>
               <w:t>_O2</w:t>
             </w:r>
           </w:p>
@@ -1975,9 +2052,15 @@
           </w:tcPr>
           <w:p>
             <w:r>
+              <w:rPr>
+                <w:highlight w:val="green"/>
+              </w:rPr>
               <w:t>Spend_RHC_3Ys_ERPspec</w:t>
             </w:r>
             <w:r>
+              <w:rPr>
+                <w:highlight w:val="green"/>
+              </w:rPr>
               <w:t>_O3</w:t>
             </w:r>
           </w:p>
@@ -2041,9 +2124,15 @@
           </w:tcPr>
           <w:p>
             <w:r>
+              <w:rPr>
+                <w:highlight w:val="green"/>
+              </w:rPr>
               <w:t>Spend_RHC_3Ys_ERPspec</w:t>
             </w:r>
             <w:r>
+              <w:rPr>
+                <w:highlight w:val="green"/>
+              </w:rPr>
               <w:t>_O4</w:t>
             </w:r>
           </w:p>
@@ -2102,7 +2191,15 @@
             <w:tcW w:w="2397" w:type="dxa"/>
           </w:tcPr>
           <w:p>
-            <w:r>
+            <w:pPr>
+              <w:rPr>
+                <w:highlight w:val="green"/>
+              </w:rPr>
+            </w:pPr>
+            <w:r>
+              <w:rPr>
+                <w:highlight w:val="green"/>
+              </w:rPr>
               <w:t>QA check</w:t>
             </w:r>
           </w:p>
@@ -2206,9 +2303,15 @@
           </w:tcPr>
           <w:p>
             <w:r>
+              <w:rPr>
+                <w:highlight w:val="green"/>
+              </w:rPr>
               <w:t>Spend_RHC_3Ys_ERPspec</w:t>
             </w:r>
             <w:r>
+              <w:rPr>
+                <w:highlight w:val="green"/>
+              </w:rPr>
               <w:t>_ECD</w:t>
             </w:r>
           </w:p>
@@ -2258,9 +2361,15 @@
           </w:tcPr>
           <w:p>
             <w:r>
+              <w:rPr>
+                <w:highlight w:val="green"/>
+              </w:rPr>
               <w:t>Spend_RHC_3Ys_ERPspec</w:t>
             </w:r>
             <w:r>
+              <w:rPr>
+                <w:highlight w:val="green"/>
+              </w:rPr>
               <w:t>_Prim</w:t>
             </w:r>
           </w:p>
@@ -2310,9 +2419,15 @@
           </w:tcPr>
           <w:p>
             <w:r>
+              <w:rPr>
+                <w:highlight w:val="green"/>
+              </w:rPr>
               <w:t>Spend_RHC_3Ys_ERPspec</w:t>
             </w:r>
             <w:r>
+              <w:rPr>
+                <w:highlight w:val="green"/>
+              </w:rPr>
               <w:t>_Sec</w:t>
             </w:r>
           </w:p>
@@ -2362,9 +2477,15 @@
           </w:tcPr>
           <w:p>
             <w:r>
+              <w:rPr>
+                <w:highlight w:val="green"/>
+              </w:rPr>
               <w:t>Spend_RHC_3Ys_ERPspec</w:t>
             </w:r>
             <w:r>
+              <w:rPr>
+                <w:highlight w:val="green"/>
+              </w:rPr>
               <w:t>_Acc</w:t>
             </w:r>
           </w:p>
@@ -2414,9 +2535,15 @@
           </w:tcPr>
           <w:p>
             <w:r>
+              <w:rPr>
+                <w:highlight w:val="green"/>
+              </w:rPr>
               <w:t>Spend_RHC_3Ys_ERPspec</w:t>
             </w:r>
             <w:r>
+              <w:rPr>
+                <w:highlight w:val="green"/>
+              </w:rPr>
               <w:t>_Voc</w:t>
             </w:r>
           </w:p>
@@ -2466,9 +2593,15 @@
           </w:tcPr>
           <w:p>
             <w:r>
+              <w:rPr>
+                <w:highlight w:val="green"/>
+              </w:rPr>
               <w:t>Spend_RHC_3Ys_ERPspec</w:t>
             </w:r>
             <w:r>
+              <w:rPr>
+                <w:highlight w:val="green"/>
+              </w:rPr>
               <w:t>_Sys</w:t>
             </w:r>
           </w:p>
@@ -2518,9 +2651,15 @@
           </w:tcPr>
           <w:p>
             <w:r>
+              <w:rPr>
+                <w:highlight w:val="green"/>
+              </w:rPr>
               <w:t>Spend_RHC_3Ys_ERPspec</w:t>
             </w:r>
             <w:r>
+              <w:rPr>
+                <w:highlight w:val="green"/>
+              </w:rPr>
               <w:t>_PO</w:t>
             </w:r>
           </w:p>
@@ -2566,6 +2705,9 @@
           </w:tcPr>
           <w:p>
             <w:r>
+              <w:rPr>
+                <w:highlight w:val="green"/>
+              </w:rPr>
               <w:t>QA check</w:t>
             </w:r>
           </w:p>
@@ -2662,9 +2804,15 @@
           </w:tcPr>
           <w:p>
             <w:r>
+              <w:rPr>
+                <w:highlight w:val="green"/>
+              </w:rPr>
               <w:t>Spend_RHC_3Ys_ERPspec</w:t>
             </w:r>
             <w:r>
+              <w:rPr>
+                <w:highlight w:val="green"/>
+              </w:rPr>
               <w:t>_IN</w:t>
             </w:r>
           </w:p>
@@ -2717,9 +2865,15 @@
           </w:tcPr>
           <w:p>
             <w:r>
+              <w:rPr>
+                <w:highlight w:val="green"/>
+              </w:rPr>
               <w:t>Spend_RHC_3Ys_ERPspec</w:t>
             </w:r>
             <w:r>
+              <w:rPr>
+                <w:highlight w:val="green"/>
+              </w:rPr>
               <w:t>_MA</w:t>
             </w:r>
           </w:p>
@@ -2772,12 +2926,21 @@
           </w:tcPr>
           <w:p>
             <w:r>
+              <w:rPr>
+                <w:highlight w:val="green"/>
+              </w:rPr>
               <w:t>Spend_RHC_3Ys_ERPspec</w:t>
             </w:r>
             <w:r>
+              <w:rPr>
+                <w:highlight w:val="green"/>
+              </w:rPr>
               <w:t>_T</w:t>
             </w:r>
             <w:r>
+              <w:rPr>
+                <w:highlight w:val="green"/>
+              </w:rPr>
               <w:t>S</w:t>
             </w:r>
           </w:p>
@@ -2830,10 +2993,19 @@
           </w:tcPr>
           <w:p>
             <w:r>
+              <w:rPr>
+                <w:highlight w:val="green"/>
+              </w:rPr>
               <w:t>Spend_RHC_3Ys_ERPspec</w:t>
             </w:r>
             <w:r>
-              <w:t>_TT</w:t>
+              <w:rPr>
+                <w:highlight w:val="green"/>
+              </w:rPr>
+              <w:t>_T</w:t>
+            </w:r>
+            <w:r>
+              <w:t>T</w:t>
             </w:r>
           </w:p>
         </w:tc>
@@ -2885,9 +3057,15 @@
           </w:tcPr>
           <w:p>
             <w:r>
+              <w:rPr>
+                <w:highlight w:val="green"/>
+              </w:rPr>
               <w:t>Spend_RHC_3Ys_ERPspec</w:t>
             </w:r>
             <w:r>
+              <w:rPr>
+                <w:highlight w:val="green"/>
+              </w:rPr>
               <w:t>_CH</w:t>
             </w:r>
           </w:p>
@@ -2934,6 +3112,9 @@
           </w:tcPr>
           <w:p>
             <w:r>
+              <w:rPr>
+                <w:highlight w:val="green"/>
+              </w:rPr>
               <w:t>Spend_RHC_3Ys_ERPspec_CO</w:t>
             </w:r>
           </w:p>
@@ -2986,6 +3167,9 @@
           </w:tcPr>
           <w:p>
             <w:r>
+              <w:rPr>
+                <w:highlight w:val="green"/>
+              </w:rPr>
               <w:t>Spend_RHC_3Ys_ERPspec_DS</w:t>
             </w:r>
           </w:p>
@@ -3041,6 +3225,9 @@
           </w:tcPr>
           <w:p>
             <w:r>
+              <w:rPr>
+                <w:highlight w:val="green"/>
+              </w:rPr>
               <w:t>Spend_RHC_3Ys_ERPspec_NS</w:t>
             </w:r>
           </w:p>
@@ -3093,6 +3280,9 @@
           </w:tcPr>
           <w:p>
             <w:r>
+              <w:rPr>
+                <w:highlight w:val="green"/>
+              </w:rPr>
               <w:t>Spend_RHC_3Ys_ERPspec_PI</w:t>
             </w:r>
           </w:p>
@@ -3145,6 +3335,9 @@
           </w:tcPr>
           <w:p>
             <w:r>
+              <w:rPr>
+                <w:highlight w:val="green"/>
+              </w:rPr>
               <w:t>Spend_RHC_3Ys_ERPspec_AO</w:t>
             </w:r>
           </w:p>

</xml_diff>